<commit_message>
feat: Add Manual Employment Contract Generator
- Manual entry UI for new hires not in Notion
- 60/40 salary breakdown (Basic/Dearness Allowance)
- Auto-pronouns and date formatting
- Department and Authorized Signatory fields
</commit_message>
<xml_diff>
--- a/templates/Experience Letter.docx
+++ b/templates/Experience Letter.docx
@@ -26,13 +26,7 @@
         </w:rPr>
       </w:pPr>
       <w:r>
-        <w:rPr>
-          <w:rFonts w:asciiTheme="minorHAnsi" w:hAnsiTheme="minorHAnsi" w:cstheme="minorHAnsi"/>
-          <w:sz w:val="24"/>
-          <w:szCs w:val="24"/>
-          <w:lang w:val="en-GB"/>
-        </w:rPr>
-        <w:t>January 21, 2026</w:t>
+        <w:t>{{Date}}</w:t>
       </w:r>
     </w:p>
     <w:p>
@@ -87,148 +81,7 @@
         </w:rPr>
       </w:pPr>
       <w:r>
-        <w:rPr>
-          <w:rFonts w:asciiTheme="minorHAnsi" w:hAnsiTheme="minorHAnsi" w:cstheme="minorHAnsi"/>
-          <w:sz w:val="24"/>
-          <w:szCs w:val="24"/>
-          <w:lang w:val="en-AU"/>
-        </w:rPr>
-        <w:t xml:space="preserve">This is to certify that </w:t>
-      </w:r>
-      <w:r>
-        <w:rPr>
-          <w:rFonts w:asciiTheme="minorHAnsi" w:hAnsiTheme="minorHAnsi" w:cstheme="minorHAnsi"/>
-          <w:b/>
-          <w:bCs/>
-          <w:sz w:val="24"/>
-          <w:szCs w:val="24"/>
-          <w:lang w:val="en-AU"/>
-        </w:rPr>
-        <w:t>Mr. Mukunda Sah</w:t>
-      </w:r>
-      <w:r>
-        <w:rPr>
-          <w:rFonts w:asciiTheme="minorHAnsi" w:hAnsiTheme="minorHAnsi" w:cstheme="minorHAnsi"/>
-          <w:sz w:val="24"/>
-          <w:szCs w:val="24"/>
-          <w:lang w:val="en-AU"/>
-        </w:rPr>
-        <w:t xml:space="preserve"> was employed with </w:t>
-      </w:r>
-      <w:r>
-        <w:rPr>
-          <w:rFonts w:asciiTheme="minorHAnsi" w:hAnsiTheme="minorHAnsi" w:cstheme="minorHAnsi"/>
-          <w:b/>
-          <w:bCs/>
-          <w:sz w:val="24"/>
-          <w:szCs w:val="24"/>
-          <w:lang w:val="en-AU"/>
-        </w:rPr>
-        <w:t xml:space="preserve">Global </w:t>
-      </w:r>
-      <w:proofErr w:type="gramStart"/>
-      <w:r>
-        <w:rPr>
-          <w:rFonts w:asciiTheme="minorHAnsi" w:hAnsiTheme="minorHAnsi" w:cstheme="minorHAnsi"/>
-          <w:b/>
-          <w:bCs/>
-          <w:sz w:val="24"/>
-          <w:szCs w:val="24"/>
-          <w:lang w:val="en-AU"/>
-        </w:rPr>
-        <w:t>Select</w:t>
-      </w:r>
-      <w:r>
-        <w:rPr>
-          <w:rFonts w:asciiTheme="minorHAnsi" w:hAnsiTheme="minorHAnsi" w:cstheme="minorHAnsi"/>
-          <w:b/>
-          <w:bCs/>
-          <w:sz w:val="24"/>
-          <w:szCs w:val="24"/>
-          <w:lang w:val="en-AU"/>
-        </w:rPr>
-        <w:t xml:space="preserve">  Education</w:t>
-      </w:r>
-      <w:proofErr w:type="gramEnd"/>
-      <w:r>
-        <w:rPr>
-          <w:rFonts w:asciiTheme="minorHAnsi" w:hAnsiTheme="minorHAnsi" w:cstheme="minorHAnsi"/>
-          <w:b/>
-          <w:bCs/>
-          <w:sz w:val="24"/>
-          <w:szCs w:val="24"/>
-          <w:lang w:val="en-AU"/>
-        </w:rPr>
-        <w:t xml:space="preserve"> &amp; Visa Services</w:t>
-      </w:r>
-      <w:r>
-        <w:rPr>
-          <w:rFonts w:asciiTheme="minorHAnsi" w:hAnsiTheme="minorHAnsi" w:cstheme="minorHAnsi"/>
-          <w:sz w:val="24"/>
-          <w:szCs w:val="24"/>
-          <w:lang w:val="en-AU"/>
-        </w:rPr>
-        <w:t xml:space="preserve"> as </w:t>
-      </w:r>
-      <w:r>
-        <w:rPr>
-          <w:rFonts w:asciiTheme="minorHAnsi" w:hAnsiTheme="minorHAnsi" w:cstheme="minorHAnsi"/>
-          <w:b/>
-          <w:bCs/>
-          <w:sz w:val="24"/>
-          <w:szCs w:val="24"/>
-          <w:lang w:val="en-AU"/>
-        </w:rPr>
-        <w:t>Accounts and Admin Manager</w:t>
-      </w:r>
-      <w:r>
-        <w:rPr>
-          <w:rFonts w:asciiTheme="minorHAnsi" w:hAnsiTheme="minorHAnsi" w:cstheme="minorHAnsi"/>
-          <w:sz w:val="24"/>
-          <w:szCs w:val="24"/>
-          <w:lang w:val="en-AU"/>
-        </w:rPr>
-        <w:t xml:space="preserve"> from </w:t>
-      </w:r>
-      <w:r>
-        <w:rPr>
-          <w:rFonts w:asciiTheme="minorHAnsi" w:hAnsiTheme="minorHAnsi" w:cstheme="minorHAnsi"/>
-          <w:b/>
-          <w:bCs/>
-          <w:sz w:val="24"/>
-          <w:szCs w:val="24"/>
-          <w:lang w:val="en-AU"/>
-        </w:rPr>
-        <w:t>August 2023</w:t>
-      </w:r>
-      <w:r>
-        <w:rPr>
-          <w:rFonts w:asciiTheme="minorHAnsi" w:hAnsiTheme="minorHAnsi" w:cstheme="minorHAnsi"/>
-          <w:sz w:val="24"/>
-          <w:szCs w:val="24"/>
-          <w:lang w:val="en-AU"/>
-        </w:rPr>
-        <w:t xml:space="preserve"> to </w:t>
-      </w:r>
-      <w:r>
-        <w:rPr>
-          <w:rFonts w:asciiTheme="minorHAnsi" w:hAnsiTheme="minorHAnsi" w:cstheme="minorHAnsi"/>
-          <w:b/>
-          <w:bCs/>
-          <w:sz w:val="24"/>
-          <w:szCs w:val="24"/>
-          <w:lang w:val="en-AU"/>
-        </w:rPr>
-        <w:t>January 21, 2026</w:t>
-      </w:r>
-      <w:r>
-        <w:rPr>
-          <w:rFonts w:asciiTheme="minorHAnsi" w:hAnsiTheme="minorHAnsi" w:cstheme="minorHAnsi"/>
-          <w:sz w:val="24"/>
-          <w:szCs w:val="24"/>
-          <w:lang w:val="en-AU"/>
-        </w:rPr>
-        <w:t>.</w:t>
+        <w:t>This is to certify that {{Name}} was employed with Global Select  Education &amp; Visa Services as {{Role}} from {{JoinMonthYear}} to {{Date}}.</w:t>
       </w:r>
     </w:p>
     <w:p>
@@ -244,13 +97,7 @@
         </w:rPr>
       </w:pPr>
       <w:r>
-        <w:rPr>
-          <w:rFonts w:asciiTheme="minorHAnsi" w:hAnsiTheme="minorHAnsi" w:cstheme="minorHAnsi"/>
-          <w:sz w:val="24"/>
-          <w:szCs w:val="24"/>
-          <w:lang w:val="en-AU"/>
-        </w:rPr>
-        <w:t>In this role, he was responsible for managing finance, compliance, and administrative operations of the organization. His key responsibilities included:</w:t>
+        <w:t>In this role, {{he}} was responsible for managing finance, compliance, and administrative operations of the organization. {{His}} key responsibilities included:</w:t>
       </w:r>
     </w:p>
     <w:p>
@@ -270,33 +117,7 @@
         </w:rPr>
       </w:pPr>
       <w:r>
-        <w:rPr>
-          <w:rFonts w:asciiTheme="minorHAnsi" w:hAnsiTheme="minorHAnsi" w:cstheme="minorHAnsi"/>
-          <w:sz w:val="24"/>
-          <w:szCs w:val="24"/>
-          <w:lang w:val="en-AU"/>
-        </w:rPr>
-        <w:t xml:space="preserve">Maintaining complete financial records, including </w:t>
-      </w:r>
-      <w:r>
-        <w:rPr>
-          <w:rFonts w:asciiTheme="minorHAnsi" w:hAnsiTheme="minorHAnsi" w:cstheme="minorHAnsi"/>
-          <w:b/>
-          <w:bCs/>
-          <w:sz w:val="24"/>
-          <w:szCs w:val="24"/>
-          <w:lang w:val="en-AU"/>
-        </w:rPr>
-        <w:t>bank reconciliations and VAT return filings</w:t>
-      </w:r>
-      <w:r>
-        <w:rPr>
-          <w:rFonts w:asciiTheme="minorHAnsi" w:hAnsiTheme="minorHAnsi" w:cstheme="minorHAnsi"/>
-          <w:sz w:val="24"/>
-          <w:szCs w:val="24"/>
-          <w:lang w:val="en-AU"/>
-        </w:rPr>
-        <w:t>.</w:t>
+        <w:t>{{Responsibilities}}</w:t>
       </w:r>
     </w:p>
     <w:p>
@@ -316,33 +137,7 @@
         </w:rPr>
       </w:pPr>
       <w:r>
-        <w:rPr>
-          <w:rFonts w:asciiTheme="minorHAnsi" w:hAnsiTheme="minorHAnsi" w:cstheme="minorHAnsi"/>
-          <w:sz w:val="24"/>
-          <w:szCs w:val="24"/>
-          <w:lang w:val="en-AU"/>
-        </w:rPr>
-        <w:t xml:space="preserve">Utilizing </w:t>
-      </w:r>
-      <w:r>
-        <w:rPr>
-          <w:rFonts w:asciiTheme="minorHAnsi" w:hAnsiTheme="minorHAnsi" w:cstheme="minorHAnsi"/>
-          <w:b/>
-          <w:bCs/>
-          <w:sz w:val="24"/>
-          <w:szCs w:val="24"/>
-          <w:lang w:val="en-AU"/>
-        </w:rPr>
-        <w:t>Tally and Xero</w:t>
-      </w:r>
-      <w:r>
-        <w:rPr>
-          <w:rFonts w:asciiTheme="minorHAnsi" w:hAnsiTheme="minorHAnsi" w:cstheme="minorHAnsi"/>
-          <w:sz w:val="24"/>
-          <w:szCs w:val="24"/>
-          <w:lang w:val="en-AU"/>
-        </w:rPr>
-        <w:t xml:space="preserve"> for managing accounting transactions, preparing financial statements, supporting payroll, invoicing, and recording receipts and payments.</w:t>
+        <w:t>nting transactions, preparing financial statements, supporting payroll, invoicing, and recording receipts and payments.</w:t>
       </w:r>
     </w:p>
     <w:p>
@@ -620,13 +415,7 @@
         </w:rPr>
       </w:pPr>
       <w:r>
-        <w:rPr>
-          <w:rFonts w:asciiTheme="minorHAnsi" w:hAnsiTheme="minorHAnsi" w:cstheme="minorHAnsi"/>
-          <w:sz w:val="24"/>
-          <w:szCs w:val="24"/>
-          <w:lang w:val="en-AU"/>
-        </w:rPr>
-        <w:t>Throughout his tenure, Mr. Sah demonstrated strong financial discipline, operational efficiency, and a high level of professionalism. His contributions have added value to the organization’s finance and administrative functions.</w:t>
+        <w:t>Throughout {{his}} tenure, Mr. Sah demonstrated strong financial discipline, operational efficiency, and a high level of professionalism. {{His}} contributions have added value to the organization’s finance and administrative functions.</w:t>
       </w:r>
     </w:p>
     <w:p>
@@ -642,30 +431,8 @@
         </w:rPr>
       </w:pPr>
       <w:r>
-        <w:rPr>
-          <w:rFonts w:asciiTheme="minorHAnsi" w:hAnsiTheme="minorHAnsi" w:cstheme="minorHAnsi"/>
-          <w:sz w:val="24"/>
-          <w:szCs w:val="24"/>
-          <w:lang w:val="en-AU"/>
-        </w:rPr>
-        <w:t>We wish him continued success in his future professional endeavors.</w:t>
-      </w:r>
-      <w:r>
-        <w:rPr>
-          <w:rFonts w:asciiTheme="minorHAnsi" w:hAnsiTheme="minorHAnsi" w:cstheme="minorHAnsi"/>
-          <w:sz w:val="24"/>
-          <w:szCs w:val="24"/>
-          <w:lang w:val="en-AU"/>
-        </w:rPr>
+        <w:t>We wish him continued success in {{his}} future professional endeavors.</w:t>
         <w:tab/>
-      </w:r>
-      <w:r>
-        <w:rPr>
-          <w:rFonts w:asciiTheme="minorHAnsi" w:hAnsiTheme="minorHAnsi" w:cstheme="minorHAnsi"/>
-          <w:sz w:val="24"/>
-          <w:szCs w:val="24"/>
-          <w:lang w:val="en-AU"/>
-        </w:rPr>
         <w:br/>
       </w:r>
     </w:p>

</xml_diff>